<commit_message>
Using IBM SPSS - KNN classification
</commit_message>
<xml_diff>
--- a/Assignment_05/DM_Assignment05_PiyushGarewal.docx
+++ b/Assignment_05/DM_Assignment05_PiyushGarewal.docx
@@ -1,6 +1,6 @@
 
 <file path=word/document.xml><?xml version="1.0" encoding="utf-8"?>
-<w:document xmlns:wpc="http://schemas.microsoft.com/office/word/2010/wordprocessingCanvas" xmlns:cx="http://schemas.microsoft.com/office/drawing/2014/chartex" xmlns:cx1="http://schemas.microsoft.com/office/drawing/2015/9/8/chartex" xmlns:cx2="http://schemas.microsoft.com/office/drawing/2015/10/21/chartex" xmlns:cx3="http://schemas.microsoft.com/office/drawing/2016/5/9/chartex" xmlns:cx4="http://schemas.microsoft.com/office/drawing/2016/5/10/chartex" xmlns:cx5="http://schemas.microsoft.com/office/drawing/2016/5/11/chartex" xmlns:cx6="http://schemas.microsoft.com/office/drawing/2016/5/12/chartex" xmlns:cx7="http://schemas.microsoft.com/office/drawing/2016/5/13/chartex" xmlns:cx8="http://schemas.microsoft.com/office/drawing/2016/5/14/chartex" xmlns:mc="http://schemas.openxmlformats.org/markup-compatibility/2006" xmlns:aink="http://schemas.microsoft.com/office/drawing/2016/ink" xmlns:am3d="http://schemas.microsoft.com/office/drawing/2017/model3d" xmlns:o="urn:schemas-microsoft-com:office:office" xmlns:r="http://schemas.openxmlformats.org/officeDocument/2006/relationships" xmlns:m="http://schemas.openxmlformats.org/officeDocument/2006/math" xmlns:v="urn:schemas-microsoft-com:vml" xmlns:wp14="http://schemas.microsoft.com/office/word/2010/wordprocessingDrawing" xmlns:wp="http://schemas.openxmlformats.org/drawingml/2006/wordprocessingDrawing" xmlns:w10="urn:schemas-microsoft-com:office:word" xmlns:w="http://schemas.openxmlformats.org/wordprocessingml/2006/main" xmlns:w14="http://schemas.microsoft.com/office/word/2010/wordml" xmlns:w15="http://schemas.microsoft.com/office/word/2012/wordml" xmlns:w16cid="http://schemas.microsoft.com/office/word/2016/wordml/cid" xmlns:w16se="http://schemas.microsoft.com/office/word/2015/wordml/symex" xmlns:wpg="http://schemas.microsoft.com/office/word/2010/wordprocessingGroup" xmlns:wpi="http://schemas.microsoft.com/office/word/2010/wordprocessingInk" xmlns:wne="http://schemas.microsoft.com/office/word/2006/wordml" xmlns:wps="http://schemas.microsoft.com/office/word/2010/wordprocessingShape" mc:Ignorable="w14 w15 w16se w16cid wp14">
+<w:document xmlns:wpc="http://schemas.microsoft.com/office/word/2010/wordprocessingCanvas" xmlns:cx="http://schemas.microsoft.com/office/drawing/2014/chartex" xmlns:cx1="http://schemas.microsoft.com/office/drawing/2015/9/8/chartex" xmlns:cx2="http://schemas.microsoft.com/office/drawing/2015/10/21/chartex" xmlns:cx3="http://schemas.microsoft.com/office/drawing/2016/5/9/chartex" xmlns:cx4="http://schemas.microsoft.com/office/drawing/2016/5/10/chartex" xmlns:cx5="http://schemas.microsoft.com/office/drawing/2016/5/11/chartex" xmlns:cx6="http://schemas.microsoft.com/office/drawing/2016/5/12/chartex" xmlns:cx7="http://schemas.microsoft.com/office/drawing/2016/5/13/chartex" xmlns:cx8="http://schemas.microsoft.com/office/drawing/2016/5/14/chartex" xmlns:mc="http://schemas.openxmlformats.org/markup-compatibility/2006" xmlns:aink="http://schemas.microsoft.com/office/drawing/2016/ink" xmlns:am3d="http://schemas.microsoft.com/office/drawing/2017/model3d" xmlns:o="urn:schemas-microsoft-com:office:office" xmlns:r="http://schemas.openxmlformats.org/officeDocument/2006/relationships" xmlns:m="http://schemas.openxmlformats.org/officeDocument/2006/math" xmlns:v="urn:schemas-microsoft-com:vml" xmlns:wp14="http://schemas.microsoft.com/office/word/2010/wordprocessingDrawing" xmlns:wp="http://schemas.openxmlformats.org/drawingml/2006/wordprocessingDrawing" xmlns:w10="urn:schemas-microsoft-com:office:word" xmlns:w="http://schemas.openxmlformats.org/wordprocessingml/2006/main" xmlns:w14="http://schemas.microsoft.com/office/word/2010/wordml" xmlns:w15="http://schemas.microsoft.com/office/word/2012/wordml" xmlns:w16cex="http://schemas.microsoft.com/office/word/2018/wordml/cex" xmlns:w16cid="http://schemas.microsoft.com/office/word/2016/wordml/cid" xmlns:w16="http://schemas.microsoft.com/office/word/2018/wordml" xmlns:w16se="http://schemas.microsoft.com/office/word/2015/wordml/symex" xmlns:wpg="http://schemas.microsoft.com/office/word/2010/wordprocessingGroup" xmlns:wpi="http://schemas.microsoft.com/office/word/2010/wordprocessingInk" xmlns:wne="http://schemas.microsoft.com/office/word/2006/wordml" xmlns:wps="http://schemas.microsoft.com/office/word/2010/wordprocessingShape" mc:Ignorable="w14 w15 w16se w16cid w16 w16cex wp14">
   <w:body>
     <w:p>
       <w:pPr>
@@ -52,19 +52,7 @@
           <w:szCs w:val="21"/>
           <w:lang w:eastAsia="zh-CN"/>
         </w:rPr>
-        <w:t>35 pts</w:t>
-      </w:r>
-      <w:r>
-        <w:rPr>
-          <w:rFonts w:ascii="Arial" w:eastAsiaTheme="minorEastAsia" w:hAnsi="Arial" w:cs="Arial"/>
-          <w:b/>
-          <w:bCs/>
-          <w:color w:val="000000"/>
-          <w:sz w:val="21"/>
-          <w:szCs w:val="21"/>
-          <w:lang w:eastAsia="zh-CN"/>
-        </w:rPr>
-        <w:t xml:space="preserve">: </w:t>
+        <w:t xml:space="preserve">35 pts: </w:t>
       </w:r>
     </w:p>
     <w:p>
@@ -411,15 +399,7 @@
           <w:color w:val="000000"/>
           <w:lang w:eastAsia="zh-CN"/>
         </w:rPr>
-        <w:t>d (1-2</w:t>
-      </w:r>
-      <w:r>
-        <w:rPr>
-          <w:rFonts w:asciiTheme="majorHAnsi" w:eastAsiaTheme="minorEastAsia" w:hAnsiTheme="majorHAnsi" w:cstheme="majorHAnsi"/>
-          <w:color w:val="000000"/>
-          <w:lang w:eastAsia="zh-CN"/>
-        </w:rPr>
-        <w:t>)</w:t>
+        <w:t>d (1-2)</w:t>
       </w:r>
       <w:r>
         <w:rPr>
@@ -443,7 +423,102 @@
           <w:color w:val="000000"/>
           <w:lang w:eastAsia="zh-CN"/>
         </w:rPr>
-        <w:t>2 + (</w:t>
+        <w:t>2 + (-</w:t>
+      </w:r>
+      <w:r>
+        <w:rPr>
+          <w:rFonts w:asciiTheme="majorHAnsi" w:eastAsiaTheme="minorEastAsia" w:hAnsiTheme="majorHAnsi" w:cstheme="majorHAnsi"/>
+          <w:color w:val="000000"/>
+          <w:lang w:eastAsia="zh-CN"/>
+        </w:rPr>
+        <w:t>2) ^</w:t>
+      </w:r>
+      <w:r>
+        <w:rPr>
+          <w:rFonts w:asciiTheme="majorHAnsi" w:eastAsiaTheme="minorEastAsia" w:hAnsiTheme="majorHAnsi" w:cstheme="majorHAnsi"/>
+          <w:color w:val="000000"/>
+          <w:lang w:eastAsia="zh-CN"/>
+        </w:rPr>
+        <w:t>2)] = √ [ (4)] = 2</w:t>
+      </w:r>
+    </w:p>
+    <w:p>
+      <w:pPr>
+        <w:autoSpaceDE w:val="0"/>
+        <w:autoSpaceDN w:val="0"/>
+        <w:adjustRightInd w:val="0"/>
+        <w:spacing w:after="0" w:line="240" w:lineRule="auto"/>
+        <w:rPr>
+          <w:rFonts w:asciiTheme="majorHAnsi" w:eastAsiaTheme="minorEastAsia" w:hAnsiTheme="majorHAnsi" w:cstheme="majorHAnsi"/>
+          <w:color w:val="000000"/>
+          <w:lang w:eastAsia="zh-CN"/>
+        </w:rPr>
+      </w:pPr>
+    </w:p>
+    <w:p>
+      <w:pPr>
+        <w:autoSpaceDE w:val="0"/>
+        <w:autoSpaceDN w:val="0"/>
+        <w:adjustRightInd w:val="0"/>
+        <w:spacing w:after="0" w:line="240" w:lineRule="auto"/>
+        <w:rPr>
+          <w:rFonts w:asciiTheme="majorHAnsi" w:eastAsiaTheme="minorEastAsia" w:hAnsiTheme="majorHAnsi" w:cstheme="majorHAnsi"/>
+          <w:color w:val="000000"/>
+          <w:lang w:eastAsia="zh-CN"/>
+        </w:rPr>
+      </w:pPr>
+      <w:r>
+        <w:rPr>
+          <w:rFonts w:asciiTheme="majorHAnsi" w:eastAsiaTheme="minorEastAsia" w:hAnsiTheme="majorHAnsi" w:cstheme="majorHAnsi"/>
+          <w:color w:val="000000"/>
+          <w:lang w:eastAsia="zh-CN"/>
+        </w:rPr>
+        <w:t>Euclidian</w:t>
+      </w:r>
+      <w:r>
+        <w:rPr>
+          <w:rFonts w:asciiTheme="majorHAnsi" w:eastAsiaTheme="minorEastAsia" w:hAnsiTheme="majorHAnsi" w:cstheme="majorHAnsi"/>
+          <w:color w:val="000000"/>
+          <w:lang w:eastAsia="zh-CN"/>
+        </w:rPr>
+        <w:t xml:space="preserve"> distance between Record 2-3:</w:t>
+      </w:r>
+    </w:p>
+    <w:p>
+      <w:pPr>
+        <w:autoSpaceDE w:val="0"/>
+        <w:autoSpaceDN w:val="0"/>
+        <w:adjustRightInd w:val="0"/>
+        <w:spacing w:after="0" w:line="240" w:lineRule="auto"/>
+        <w:rPr>
+          <w:rFonts w:asciiTheme="majorHAnsi" w:eastAsiaTheme="minorEastAsia" w:hAnsiTheme="majorHAnsi" w:cstheme="majorHAnsi"/>
+          <w:color w:val="000000"/>
+          <w:lang w:eastAsia="zh-CN"/>
+        </w:rPr>
+      </w:pPr>
+      <w:r>
+        <w:rPr>
+          <w:rFonts w:asciiTheme="majorHAnsi" w:eastAsiaTheme="minorEastAsia" w:hAnsiTheme="majorHAnsi" w:cstheme="majorHAnsi"/>
+          <w:color w:val="000000"/>
+          <w:lang w:eastAsia="zh-CN"/>
+        </w:rPr>
+        <w:t>d (2-3)</w:t>
+      </w:r>
+      <w:r>
+        <w:rPr>
+          <w:rFonts w:asciiTheme="majorHAnsi" w:eastAsiaTheme="minorEastAsia" w:hAnsiTheme="majorHAnsi" w:cstheme="majorHAnsi"/>
+          <w:color w:val="000000"/>
+          <w:lang w:eastAsia="zh-CN"/>
+        </w:rPr>
+        <w:t xml:space="preserve"> = √ [ </w:t>
+      </w:r>
+      <w:r>
+        <w:rPr>
+          <w:rFonts w:asciiTheme="majorHAnsi" w:eastAsiaTheme="minorEastAsia" w:hAnsiTheme="majorHAnsi" w:cstheme="majorHAnsi"/>
+          <w:color w:val="000000"/>
+          <w:lang w:eastAsia="zh-CN"/>
+        </w:rPr>
+        <w:t>(1</w:t>
       </w:r>
       <w:r>
         <w:rPr>
@@ -459,6 +534,67 @@
           <w:color w:val="000000"/>
           <w:lang w:eastAsia="zh-CN"/>
         </w:rPr>
+        <w:t>3) ^</w:t>
+      </w:r>
+      <w:r>
+        <w:rPr>
+          <w:rFonts w:asciiTheme="majorHAnsi" w:eastAsiaTheme="minorEastAsia" w:hAnsiTheme="majorHAnsi" w:cstheme="majorHAnsi"/>
+          <w:color w:val="000000"/>
+          <w:lang w:eastAsia="zh-CN"/>
+        </w:rPr>
+        <w:t>2 + (3-</w:t>
+      </w:r>
+      <w:r>
+        <w:rPr>
+          <w:rFonts w:asciiTheme="majorHAnsi" w:eastAsiaTheme="minorEastAsia" w:hAnsiTheme="majorHAnsi" w:cstheme="majorHAnsi"/>
+          <w:color w:val="000000"/>
+          <w:lang w:eastAsia="zh-CN"/>
+        </w:rPr>
+        <w:t>3) ^</w:t>
+      </w:r>
+      <w:r>
+        <w:rPr>
+          <w:rFonts w:asciiTheme="majorHAnsi" w:eastAsiaTheme="minorEastAsia" w:hAnsiTheme="majorHAnsi" w:cstheme="majorHAnsi"/>
+          <w:color w:val="000000"/>
+          <w:lang w:eastAsia="zh-CN"/>
+        </w:rPr>
+        <w:t>2)]</w:t>
+      </w:r>
+    </w:p>
+    <w:p>
+      <w:pPr>
+        <w:autoSpaceDE w:val="0"/>
+        <w:autoSpaceDN w:val="0"/>
+        <w:adjustRightInd w:val="0"/>
+        <w:spacing w:after="0" w:line="240" w:lineRule="auto"/>
+        <w:rPr>
+          <w:rFonts w:asciiTheme="majorHAnsi" w:eastAsiaTheme="minorEastAsia" w:hAnsiTheme="majorHAnsi" w:cstheme="majorHAnsi"/>
+          <w:color w:val="000000"/>
+          <w:lang w:eastAsia="zh-CN"/>
+        </w:rPr>
+      </w:pPr>
+      <w:r>
+        <w:rPr>
+          <w:rFonts w:asciiTheme="majorHAnsi" w:eastAsiaTheme="minorEastAsia" w:hAnsiTheme="majorHAnsi" w:cstheme="majorHAnsi"/>
+          <w:color w:val="000000"/>
+          <w:lang w:eastAsia="zh-CN"/>
+        </w:rPr>
+        <w:t>d (2-3)</w:t>
+      </w:r>
+      <w:r>
+        <w:rPr>
+          <w:rFonts w:asciiTheme="majorHAnsi" w:eastAsiaTheme="minorEastAsia" w:hAnsiTheme="majorHAnsi" w:cstheme="majorHAnsi"/>
+          <w:color w:val="000000"/>
+          <w:lang w:eastAsia="zh-CN"/>
+        </w:rPr>
+        <w:t xml:space="preserve"> = √ [(-</w:t>
+      </w:r>
+      <w:r>
+        <w:rPr>
+          <w:rFonts w:asciiTheme="majorHAnsi" w:eastAsiaTheme="minorEastAsia" w:hAnsiTheme="majorHAnsi" w:cstheme="majorHAnsi"/>
+          <w:color w:val="000000"/>
+          <w:lang w:eastAsia="zh-CN"/>
+        </w:rPr>
         <w:t>2) ^</w:t>
       </w:r>
       <w:r>
@@ -467,150 +603,110 @@
           <w:color w:val="000000"/>
           <w:lang w:eastAsia="zh-CN"/>
         </w:rPr>
-        <w:t>2)]</w:t>
-      </w:r>
-      <w:r>
-        <w:rPr>
-          <w:rFonts w:asciiTheme="majorHAnsi" w:eastAsiaTheme="minorEastAsia" w:hAnsiTheme="majorHAnsi" w:cstheme="majorHAnsi"/>
-          <w:color w:val="000000"/>
-          <w:lang w:eastAsia="zh-CN"/>
-        </w:rPr>
-        <w:t xml:space="preserve"> = </w:t>
-      </w:r>
-      <w:r>
-        <w:rPr>
-          <w:rFonts w:asciiTheme="majorHAnsi" w:eastAsiaTheme="minorEastAsia" w:hAnsiTheme="majorHAnsi" w:cstheme="majorHAnsi"/>
-          <w:color w:val="000000"/>
-          <w:lang w:eastAsia="zh-CN"/>
-        </w:rPr>
-        <w:t xml:space="preserve">√ [ </w:t>
-      </w:r>
-      <w:r>
-        <w:rPr>
-          <w:rFonts w:asciiTheme="majorHAnsi" w:eastAsiaTheme="minorEastAsia" w:hAnsiTheme="majorHAnsi" w:cstheme="majorHAnsi"/>
-          <w:color w:val="000000"/>
-          <w:lang w:eastAsia="zh-CN"/>
-        </w:rPr>
-        <w:t>(4</w:t>
-      </w:r>
-      <w:r>
-        <w:rPr>
-          <w:rFonts w:asciiTheme="majorHAnsi" w:eastAsiaTheme="minorEastAsia" w:hAnsiTheme="majorHAnsi" w:cstheme="majorHAnsi"/>
-          <w:color w:val="000000"/>
-          <w:lang w:eastAsia="zh-CN"/>
-        </w:rPr>
-        <w:t>)]</w:t>
-      </w:r>
-      <w:r>
-        <w:rPr>
-          <w:rFonts w:asciiTheme="majorHAnsi" w:eastAsiaTheme="minorEastAsia" w:hAnsiTheme="majorHAnsi" w:cstheme="majorHAnsi"/>
-          <w:color w:val="000000"/>
-          <w:lang w:eastAsia="zh-CN"/>
-        </w:rPr>
-        <w:t xml:space="preserve"> = 2</w:t>
-      </w:r>
-    </w:p>
-    <w:p>
-      <w:pPr>
-        <w:autoSpaceDE w:val="0"/>
-        <w:autoSpaceDN w:val="0"/>
-        <w:adjustRightInd w:val="0"/>
-        <w:spacing w:after="0" w:line="240" w:lineRule="auto"/>
-        <w:rPr>
-          <w:rFonts w:asciiTheme="majorHAnsi" w:eastAsiaTheme="minorEastAsia" w:hAnsiTheme="majorHAnsi" w:cstheme="majorHAnsi"/>
-          <w:color w:val="000000"/>
-          <w:lang w:eastAsia="zh-CN"/>
-        </w:rPr>
-      </w:pPr>
-    </w:p>
-    <w:p>
-      <w:pPr>
-        <w:autoSpaceDE w:val="0"/>
-        <w:autoSpaceDN w:val="0"/>
-        <w:adjustRightInd w:val="0"/>
-        <w:spacing w:after="0" w:line="240" w:lineRule="auto"/>
-        <w:rPr>
-          <w:rFonts w:asciiTheme="majorHAnsi" w:eastAsiaTheme="minorEastAsia" w:hAnsiTheme="majorHAnsi" w:cstheme="majorHAnsi"/>
-          <w:color w:val="000000"/>
-          <w:lang w:eastAsia="zh-CN"/>
-        </w:rPr>
-      </w:pPr>
-      <w:r>
-        <w:rPr>
-          <w:rFonts w:asciiTheme="majorHAnsi" w:eastAsiaTheme="minorEastAsia" w:hAnsiTheme="majorHAnsi" w:cstheme="majorHAnsi"/>
-          <w:color w:val="000000"/>
-          <w:lang w:eastAsia="zh-CN"/>
-        </w:rPr>
-        <w:t>Euclidian</w:t>
-      </w:r>
-      <w:r>
-        <w:rPr>
-          <w:rFonts w:asciiTheme="majorHAnsi" w:eastAsiaTheme="minorEastAsia" w:hAnsiTheme="majorHAnsi" w:cstheme="majorHAnsi"/>
-          <w:color w:val="000000"/>
-          <w:lang w:eastAsia="zh-CN"/>
-        </w:rPr>
-        <w:t xml:space="preserve"> distance between Record 2</w:t>
-      </w:r>
-      <w:r>
-        <w:rPr>
-          <w:rFonts w:asciiTheme="majorHAnsi" w:eastAsiaTheme="minorEastAsia" w:hAnsiTheme="majorHAnsi" w:cstheme="majorHAnsi"/>
-          <w:color w:val="000000"/>
-          <w:lang w:eastAsia="zh-CN"/>
-        </w:rPr>
-        <w:t>-3</w:t>
-      </w:r>
-      <w:r>
-        <w:rPr>
-          <w:rFonts w:asciiTheme="majorHAnsi" w:eastAsiaTheme="minorEastAsia" w:hAnsiTheme="majorHAnsi" w:cstheme="majorHAnsi"/>
-          <w:color w:val="000000"/>
-          <w:lang w:eastAsia="zh-CN"/>
-        </w:rPr>
-        <w:t>:</w:t>
-      </w:r>
-    </w:p>
-    <w:p>
-      <w:pPr>
-        <w:autoSpaceDE w:val="0"/>
-        <w:autoSpaceDN w:val="0"/>
-        <w:adjustRightInd w:val="0"/>
-        <w:spacing w:after="0" w:line="240" w:lineRule="auto"/>
-        <w:rPr>
-          <w:rFonts w:asciiTheme="majorHAnsi" w:eastAsiaTheme="minorEastAsia" w:hAnsiTheme="majorHAnsi" w:cstheme="majorHAnsi"/>
-          <w:color w:val="000000"/>
-          <w:lang w:eastAsia="zh-CN"/>
-        </w:rPr>
-      </w:pPr>
-      <w:r>
-        <w:rPr>
-          <w:rFonts w:asciiTheme="majorHAnsi" w:eastAsiaTheme="minorEastAsia" w:hAnsiTheme="majorHAnsi" w:cstheme="majorHAnsi"/>
-          <w:color w:val="000000"/>
-          <w:lang w:eastAsia="zh-CN"/>
-        </w:rPr>
-        <w:t>d (2</w:t>
-      </w:r>
-      <w:r>
-        <w:rPr>
-          <w:rFonts w:asciiTheme="majorHAnsi" w:eastAsiaTheme="minorEastAsia" w:hAnsiTheme="majorHAnsi" w:cstheme="majorHAnsi"/>
-          <w:color w:val="000000"/>
-          <w:lang w:eastAsia="zh-CN"/>
-        </w:rPr>
-        <w:t>-3)</w:t>
-      </w:r>
-      <w:r>
-        <w:rPr>
-          <w:rFonts w:asciiTheme="majorHAnsi" w:eastAsiaTheme="minorEastAsia" w:hAnsiTheme="majorHAnsi" w:cstheme="majorHAnsi"/>
-          <w:color w:val="000000"/>
-          <w:lang w:eastAsia="zh-CN"/>
-        </w:rPr>
-        <w:t xml:space="preserve"> = √ [ </w:t>
-      </w:r>
-      <w:r>
-        <w:rPr>
-          <w:rFonts w:asciiTheme="majorHAnsi" w:eastAsiaTheme="minorEastAsia" w:hAnsiTheme="majorHAnsi" w:cstheme="majorHAnsi"/>
-          <w:color w:val="000000"/>
-          <w:lang w:eastAsia="zh-CN"/>
-        </w:rPr>
-        <w:t>(1</w:t>
+        <w:t>2)</w:t>
+      </w:r>
+      <w:r>
+        <w:rPr>
+          <w:rFonts w:asciiTheme="majorHAnsi" w:eastAsiaTheme="minorEastAsia" w:hAnsiTheme="majorHAnsi" w:cstheme="majorHAnsi"/>
+          <w:color w:val="000000"/>
+          <w:lang w:eastAsia="zh-CN"/>
+        </w:rPr>
+        <w:t xml:space="preserve"> + </w:t>
+      </w:r>
+      <w:r>
+        <w:rPr>
+          <w:rFonts w:asciiTheme="majorHAnsi" w:eastAsiaTheme="minorEastAsia" w:hAnsiTheme="majorHAnsi" w:cstheme="majorHAnsi"/>
+          <w:color w:val="000000"/>
+          <w:lang w:eastAsia="zh-CN"/>
+        </w:rPr>
+        <w:t>(0) ^</w:t>
+      </w:r>
+      <w:r>
+        <w:rPr>
+          <w:rFonts w:asciiTheme="majorHAnsi" w:eastAsiaTheme="minorEastAsia" w:hAnsiTheme="majorHAnsi" w:cstheme="majorHAnsi"/>
+          <w:color w:val="000000"/>
+          <w:lang w:eastAsia="zh-CN"/>
+        </w:rPr>
+        <w:t>2</w:t>
+      </w:r>
+      <w:r>
+        <w:rPr>
+          <w:rFonts w:asciiTheme="majorHAnsi" w:eastAsiaTheme="minorEastAsia" w:hAnsiTheme="majorHAnsi" w:cstheme="majorHAnsi"/>
+          <w:color w:val="000000"/>
+          <w:lang w:eastAsia="zh-CN"/>
+        </w:rPr>
+        <w:t>] = √ [ (4)] = 2</w:t>
+      </w:r>
+    </w:p>
+    <w:p>
+      <w:pPr>
+        <w:autoSpaceDE w:val="0"/>
+        <w:autoSpaceDN w:val="0"/>
+        <w:adjustRightInd w:val="0"/>
+        <w:spacing w:after="0" w:line="240" w:lineRule="auto"/>
+        <w:rPr>
+          <w:rFonts w:asciiTheme="majorHAnsi" w:eastAsiaTheme="minorEastAsia" w:hAnsiTheme="majorHAnsi" w:cstheme="majorHAnsi"/>
+          <w:color w:val="000000"/>
+          <w:lang w:eastAsia="zh-CN"/>
+        </w:rPr>
+      </w:pPr>
+    </w:p>
+    <w:p>
+      <w:pPr>
+        <w:autoSpaceDE w:val="0"/>
+        <w:autoSpaceDN w:val="0"/>
+        <w:adjustRightInd w:val="0"/>
+        <w:spacing w:after="0" w:line="240" w:lineRule="auto"/>
+        <w:rPr>
+          <w:rFonts w:asciiTheme="majorHAnsi" w:eastAsiaTheme="minorEastAsia" w:hAnsiTheme="majorHAnsi" w:cstheme="majorHAnsi"/>
+          <w:color w:val="000000"/>
+          <w:lang w:eastAsia="zh-CN"/>
+        </w:rPr>
+      </w:pPr>
+      <w:r>
+        <w:rPr>
+          <w:rFonts w:asciiTheme="majorHAnsi" w:eastAsiaTheme="minorEastAsia" w:hAnsiTheme="majorHAnsi" w:cstheme="majorHAnsi"/>
+          <w:color w:val="000000"/>
+          <w:lang w:eastAsia="zh-CN"/>
+        </w:rPr>
+        <w:t xml:space="preserve">Euclidean between record 3 and 1: </w:t>
+      </w:r>
+    </w:p>
+    <w:p>
+      <w:pPr>
+        <w:autoSpaceDE w:val="0"/>
+        <w:autoSpaceDN w:val="0"/>
+        <w:adjustRightInd w:val="0"/>
+        <w:spacing w:after="0" w:line="240" w:lineRule="auto"/>
+        <w:rPr>
+          <w:rFonts w:asciiTheme="majorHAnsi" w:eastAsiaTheme="minorEastAsia" w:hAnsiTheme="majorHAnsi" w:cstheme="majorHAnsi"/>
+          <w:color w:val="000000"/>
+          <w:lang w:eastAsia="zh-CN"/>
+        </w:rPr>
+      </w:pPr>
+      <w:r>
+        <w:rPr>
+          <w:rFonts w:asciiTheme="majorHAnsi" w:eastAsiaTheme="minorEastAsia" w:hAnsiTheme="majorHAnsi" w:cstheme="majorHAnsi"/>
+          <w:color w:val="000000"/>
+          <w:lang w:eastAsia="zh-CN"/>
+        </w:rPr>
+        <w:t>d (3-1)</w:t>
+      </w:r>
+      <w:r>
+        <w:rPr>
+          <w:rFonts w:asciiTheme="majorHAnsi" w:eastAsiaTheme="minorEastAsia" w:hAnsiTheme="majorHAnsi" w:cstheme="majorHAnsi"/>
+          <w:color w:val="000000"/>
+          <w:lang w:eastAsia="zh-CN"/>
+        </w:rPr>
+        <w:t xml:space="preserve"> = √ [ (</w:t>
+      </w:r>
+      <w:r>
+        <w:rPr>
+          <w:rFonts w:asciiTheme="majorHAnsi" w:eastAsiaTheme="minorEastAsia" w:hAnsiTheme="majorHAnsi" w:cstheme="majorHAnsi"/>
+          <w:color w:val="000000"/>
+          <w:lang w:eastAsia="zh-CN"/>
+        </w:rPr>
+        <w:t>3</w:t>
       </w:r>
       <w:r>
         <w:rPr>
@@ -626,226 +722,6 @@
           <w:color w:val="000000"/>
           <w:lang w:eastAsia="zh-CN"/>
         </w:rPr>
-        <w:t>3) ^</w:t>
-      </w:r>
-      <w:r>
-        <w:rPr>
-          <w:rFonts w:asciiTheme="majorHAnsi" w:eastAsiaTheme="minorEastAsia" w:hAnsiTheme="majorHAnsi" w:cstheme="majorHAnsi"/>
-          <w:color w:val="000000"/>
-          <w:lang w:eastAsia="zh-CN"/>
-        </w:rPr>
-        <w:t>2 + (3-</w:t>
-      </w:r>
-      <w:r>
-        <w:rPr>
-          <w:rFonts w:asciiTheme="majorHAnsi" w:eastAsiaTheme="minorEastAsia" w:hAnsiTheme="majorHAnsi" w:cstheme="majorHAnsi"/>
-          <w:color w:val="000000"/>
-          <w:lang w:eastAsia="zh-CN"/>
-        </w:rPr>
-        <w:t>3) ^</w:t>
-      </w:r>
-      <w:r>
-        <w:rPr>
-          <w:rFonts w:asciiTheme="majorHAnsi" w:eastAsiaTheme="minorEastAsia" w:hAnsiTheme="majorHAnsi" w:cstheme="majorHAnsi"/>
-          <w:color w:val="000000"/>
-          <w:lang w:eastAsia="zh-CN"/>
-        </w:rPr>
-        <w:t>2)]</w:t>
-      </w:r>
-    </w:p>
-    <w:p>
-      <w:pPr>
-        <w:autoSpaceDE w:val="0"/>
-        <w:autoSpaceDN w:val="0"/>
-        <w:adjustRightInd w:val="0"/>
-        <w:spacing w:after="0" w:line="240" w:lineRule="auto"/>
-        <w:rPr>
-          <w:rFonts w:asciiTheme="majorHAnsi" w:eastAsiaTheme="minorEastAsia" w:hAnsiTheme="majorHAnsi" w:cstheme="majorHAnsi"/>
-          <w:color w:val="000000"/>
-          <w:lang w:eastAsia="zh-CN"/>
-        </w:rPr>
-      </w:pPr>
-      <w:r>
-        <w:rPr>
-          <w:rFonts w:asciiTheme="majorHAnsi" w:eastAsiaTheme="minorEastAsia" w:hAnsiTheme="majorHAnsi" w:cstheme="majorHAnsi"/>
-          <w:color w:val="000000"/>
-          <w:lang w:eastAsia="zh-CN"/>
-        </w:rPr>
-        <w:t>d (2</w:t>
-      </w:r>
-      <w:r>
-        <w:rPr>
-          <w:rFonts w:asciiTheme="majorHAnsi" w:eastAsiaTheme="minorEastAsia" w:hAnsiTheme="majorHAnsi" w:cstheme="majorHAnsi"/>
-          <w:color w:val="000000"/>
-          <w:lang w:eastAsia="zh-CN"/>
-        </w:rPr>
-        <w:t>-3)</w:t>
-      </w:r>
-      <w:r>
-        <w:rPr>
-          <w:rFonts w:asciiTheme="majorHAnsi" w:eastAsiaTheme="minorEastAsia" w:hAnsiTheme="majorHAnsi" w:cstheme="majorHAnsi"/>
-          <w:color w:val="000000"/>
-          <w:lang w:eastAsia="zh-CN"/>
-        </w:rPr>
-        <w:t xml:space="preserve"> = √ [(-</w:t>
-      </w:r>
-      <w:r>
-        <w:rPr>
-          <w:rFonts w:asciiTheme="majorHAnsi" w:eastAsiaTheme="minorEastAsia" w:hAnsiTheme="majorHAnsi" w:cstheme="majorHAnsi"/>
-          <w:color w:val="000000"/>
-          <w:lang w:eastAsia="zh-CN"/>
-        </w:rPr>
-        <w:t>2) ^</w:t>
-      </w:r>
-      <w:r>
-        <w:rPr>
-          <w:rFonts w:asciiTheme="majorHAnsi" w:eastAsiaTheme="minorEastAsia" w:hAnsiTheme="majorHAnsi" w:cstheme="majorHAnsi"/>
-          <w:color w:val="000000"/>
-          <w:lang w:eastAsia="zh-CN"/>
-        </w:rPr>
-        <w:t>2)</w:t>
-      </w:r>
-      <w:r>
-        <w:rPr>
-          <w:rFonts w:asciiTheme="majorHAnsi" w:eastAsiaTheme="minorEastAsia" w:hAnsiTheme="majorHAnsi" w:cstheme="majorHAnsi"/>
-          <w:color w:val="000000"/>
-          <w:lang w:eastAsia="zh-CN"/>
-        </w:rPr>
-        <w:t xml:space="preserve"> +</w:t>
-      </w:r>
-      <w:r>
-        <w:rPr>
-          <w:rFonts w:asciiTheme="majorHAnsi" w:eastAsiaTheme="minorEastAsia" w:hAnsiTheme="majorHAnsi" w:cstheme="majorHAnsi"/>
-          <w:color w:val="000000"/>
-          <w:lang w:eastAsia="zh-CN"/>
-        </w:rPr>
-        <w:t xml:space="preserve"> </w:t>
-      </w:r>
-      <w:r>
-        <w:rPr>
-          <w:rFonts w:asciiTheme="majorHAnsi" w:eastAsiaTheme="minorEastAsia" w:hAnsiTheme="majorHAnsi" w:cstheme="majorHAnsi"/>
-          <w:color w:val="000000"/>
-          <w:lang w:eastAsia="zh-CN"/>
-        </w:rPr>
-        <w:t>(0) ^</w:t>
-      </w:r>
-      <w:r>
-        <w:rPr>
-          <w:rFonts w:asciiTheme="majorHAnsi" w:eastAsiaTheme="minorEastAsia" w:hAnsiTheme="majorHAnsi" w:cstheme="majorHAnsi"/>
-          <w:color w:val="000000"/>
-          <w:lang w:eastAsia="zh-CN"/>
-        </w:rPr>
-        <w:t>2</w:t>
-      </w:r>
-      <w:r>
-        <w:rPr>
-          <w:rFonts w:asciiTheme="majorHAnsi" w:eastAsiaTheme="minorEastAsia" w:hAnsiTheme="majorHAnsi" w:cstheme="majorHAnsi"/>
-          <w:color w:val="000000"/>
-          <w:lang w:eastAsia="zh-CN"/>
-        </w:rPr>
-        <w:t>] = √ [ (4)] = 2</w:t>
-      </w:r>
-    </w:p>
-    <w:p>
-      <w:pPr>
-        <w:autoSpaceDE w:val="0"/>
-        <w:autoSpaceDN w:val="0"/>
-        <w:adjustRightInd w:val="0"/>
-        <w:spacing w:after="0" w:line="240" w:lineRule="auto"/>
-        <w:rPr>
-          <w:rFonts w:asciiTheme="majorHAnsi" w:eastAsiaTheme="minorEastAsia" w:hAnsiTheme="majorHAnsi" w:cstheme="majorHAnsi"/>
-          <w:color w:val="000000"/>
-          <w:lang w:eastAsia="zh-CN"/>
-        </w:rPr>
-      </w:pPr>
-    </w:p>
-    <w:p>
-      <w:pPr>
-        <w:autoSpaceDE w:val="0"/>
-        <w:autoSpaceDN w:val="0"/>
-        <w:adjustRightInd w:val="0"/>
-        <w:spacing w:after="0" w:line="240" w:lineRule="auto"/>
-        <w:rPr>
-          <w:rFonts w:asciiTheme="majorHAnsi" w:eastAsiaTheme="minorEastAsia" w:hAnsiTheme="majorHAnsi" w:cstheme="majorHAnsi"/>
-          <w:color w:val="000000"/>
-          <w:lang w:eastAsia="zh-CN"/>
-        </w:rPr>
-      </w:pPr>
-      <w:r>
-        <w:rPr>
-          <w:rFonts w:asciiTheme="majorHAnsi" w:eastAsiaTheme="minorEastAsia" w:hAnsiTheme="majorHAnsi" w:cstheme="majorHAnsi"/>
-          <w:color w:val="000000"/>
-          <w:lang w:eastAsia="zh-CN"/>
-        </w:rPr>
-        <w:t>Euclidean</w:t>
-      </w:r>
-      <w:r>
-        <w:rPr>
-          <w:rFonts w:asciiTheme="majorHAnsi" w:eastAsiaTheme="minorEastAsia" w:hAnsiTheme="majorHAnsi" w:cstheme="majorHAnsi"/>
-          <w:color w:val="000000"/>
-          <w:lang w:eastAsia="zh-CN"/>
-        </w:rPr>
-        <w:t xml:space="preserve"> between record 3 and 1: </w:t>
-      </w:r>
-    </w:p>
-    <w:p>
-      <w:pPr>
-        <w:autoSpaceDE w:val="0"/>
-        <w:autoSpaceDN w:val="0"/>
-        <w:adjustRightInd w:val="0"/>
-        <w:spacing w:after="0" w:line="240" w:lineRule="auto"/>
-        <w:rPr>
-          <w:rFonts w:asciiTheme="majorHAnsi" w:eastAsiaTheme="minorEastAsia" w:hAnsiTheme="majorHAnsi" w:cstheme="majorHAnsi"/>
-          <w:color w:val="000000"/>
-          <w:lang w:eastAsia="zh-CN"/>
-        </w:rPr>
-      </w:pPr>
-      <w:r>
-        <w:rPr>
-          <w:rFonts w:asciiTheme="majorHAnsi" w:eastAsiaTheme="minorEastAsia" w:hAnsiTheme="majorHAnsi" w:cstheme="majorHAnsi"/>
-          <w:color w:val="000000"/>
-          <w:lang w:eastAsia="zh-CN"/>
-        </w:rPr>
-        <w:t>d (</w:t>
-      </w:r>
-      <w:r>
-        <w:rPr>
-          <w:rFonts w:asciiTheme="majorHAnsi" w:eastAsiaTheme="minorEastAsia" w:hAnsiTheme="majorHAnsi" w:cstheme="majorHAnsi"/>
-          <w:color w:val="000000"/>
-          <w:lang w:eastAsia="zh-CN"/>
-        </w:rPr>
-        <w:t>3-1)</w:t>
-      </w:r>
-      <w:r>
-        <w:rPr>
-          <w:rFonts w:asciiTheme="majorHAnsi" w:eastAsiaTheme="minorEastAsia" w:hAnsiTheme="majorHAnsi" w:cstheme="majorHAnsi"/>
-          <w:color w:val="000000"/>
-          <w:lang w:eastAsia="zh-CN"/>
-        </w:rPr>
-        <w:t xml:space="preserve"> = √ [ (</w:t>
-      </w:r>
-      <w:r>
-        <w:rPr>
-          <w:rFonts w:asciiTheme="majorHAnsi" w:eastAsiaTheme="minorEastAsia" w:hAnsiTheme="majorHAnsi" w:cstheme="majorHAnsi"/>
-          <w:color w:val="000000"/>
-          <w:lang w:eastAsia="zh-CN"/>
-        </w:rPr>
-        <w:t>3</w:t>
-      </w:r>
-      <w:r>
-        <w:rPr>
-          <w:rFonts w:asciiTheme="majorHAnsi" w:eastAsiaTheme="minorEastAsia" w:hAnsiTheme="majorHAnsi" w:cstheme="majorHAnsi"/>
-          <w:color w:val="000000"/>
-          <w:lang w:eastAsia="zh-CN"/>
-        </w:rPr>
-        <w:t>-</w:t>
-      </w:r>
-      <w:r>
-        <w:rPr>
-          <w:rFonts w:asciiTheme="majorHAnsi" w:eastAsiaTheme="minorEastAsia" w:hAnsiTheme="majorHAnsi" w:cstheme="majorHAnsi"/>
-          <w:color w:val="000000"/>
-          <w:lang w:eastAsia="zh-CN"/>
-        </w:rPr>
         <w:t>1</w:t>
       </w:r>
       <w:r>
@@ -891,15 +767,7 @@
           <w:color w:val="000000"/>
           <w:lang w:eastAsia="zh-CN"/>
         </w:rPr>
-        <w:t>d (</w:t>
-      </w:r>
-      <w:r>
-        <w:rPr>
-          <w:rFonts w:asciiTheme="majorHAnsi" w:eastAsiaTheme="minorEastAsia" w:hAnsiTheme="majorHAnsi" w:cstheme="majorHAnsi"/>
-          <w:color w:val="000000"/>
-          <w:lang w:eastAsia="zh-CN"/>
-        </w:rPr>
-        <w:t>3-</w:t>
+        <w:t>d (3-</w:t>
       </w:r>
       <w:r>
         <w:rPr>
@@ -963,15 +831,7 @@
           <w:color w:val="000000"/>
           <w:lang w:eastAsia="zh-CN"/>
         </w:rPr>
-        <w:t>√</w:t>
-      </w:r>
-      <w:r>
-        <w:rPr>
-          <w:rFonts w:asciiTheme="majorHAnsi" w:eastAsiaTheme="minorEastAsia" w:hAnsiTheme="majorHAnsi" w:cstheme="majorHAnsi"/>
-          <w:color w:val="000000"/>
-          <w:lang w:eastAsia="zh-CN"/>
-        </w:rPr>
-        <w:t>2.</w:t>
+        <w:t>√2.</w:t>
       </w:r>
     </w:p>
     <w:p>
@@ -994,19 +854,6 @@
         </w:rPr>
         <w:t>From the above we can say that the record 1 -2 and record 2-3 are the closest.</w:t>
       </w:r>
-    </w:p>
-    <w:p>
-      <w:pPr>
-        <w:autoSpaceDE w:val="0"/>
-        <w:autoSpaceDN w:val="0"/>
-        <w:adjustRightInd w:val="0"/>
-        <w:spacing w:after="0" w:line="240" w:lineRule="auto"/>
-        <w:rPr>
-          <w:rFonts w:asciiTheme="majorHAnsi" w:eastAsiaTheme="minorEastAsia" w:hAnsiTheme="majorHAnsi" w:cstheme="majorHAnsi"/>
-          <w:color w:val="000000"/>
-          <w:lang w:eastAsia="zh-CN"/>
-        </w:rPr>
-      </w:pPr>
     </w:p>
     <w:p>
       <w:pPr>
@@ -1185,7 +1032,7 @@
           <w:lang w:eastAsia="zh-CN"/>
         </w:rPr>
         <w:drawing>
-          <wp:inline distT="0" distB="0" distL="0" distR="0">
+          <wp:inline distT="0" distB="0" distL="0" distR="0" wp14:anchorId="29EC6A6E" wp14:editId="6DBBD09B">
             <wp:extent cx="5477639" cy="3086531"/>
             <wp:effectExtent l="0" t="0" r="0" b="0"/>
             <wp:docPr id="2" name="Picture 2"/>
@@ -1298,7 +1145,7 @@
           <w:lang w:eastAsia="zh-CN"/>
         </w:rPr>
         <w:drawing>
-          <wp:inline distT="0" distB="0" distL="0" distR="0">
+          <wp:inline distT="0" distB="0" distL="0" distR="0" wp14:anchorId="593EB18F" wp14:editId="552EA07A">
             <wp:extent cx="5781400" cy="3533775"/>
             <wp:effectExtent l="0" t="0" r="0" b="0"/>
             <wp:docPr id="11" name="Picture 11"/>
@@ -1406,7 +1253,7 @@
           <w:lang w:eastAsia="zh-CN"/>
         </w:rPr>
         <w:drawing>
-          <wp:inline distT="0" distB="0" distL="0" distR="0">
+          <wp:inline distT="0" distB="0" distL="0" distR="0" wp14:anchorId="78CF46E0" wp14:editId="42DF086B">
             <wp:extent cx="5943600" cy="3218815"/>
             <wp:effectExtent l="0" t="0" r="0" b="635"/>
             <wp:docPr id="15" name="Picture 15"/>
@@ -1476,23 +1323,7 @@
           <w:color w:val="000000"/>
           <w:lang w:eastAsia="zh-CN"/>
         </w:rPr>
-        <w:t>The above is the snapshot with the updated table view as we have derived</w:t>
-      </w:r>
-      <w:r>
-        <w:rPr>
-          <w:rFonts w:asciiTheme="majorHAnsi" w:eastAsiaTheme="minorEastAsia" w:hAnsiTheme="majorHAnsi" w:cstheme="majorHAnsi"/>
-          <w:color w:val="000000"/>
-          <w:lang w:eastAsia="zh-CN"/>
-        </w:rPr>
-        <w:t xml:space="preserve"> a binary target field from field 14 (num)</w:t>
-      </w:r>
-      <w:r>
-        <w:rPr>
-          <w:rFonts w:asciiTheme="majorHAnsi" w:eastAsiaTheme="minorEastAsia" w:hAnsiTheme="majorHAnsi" w:cstheme="majorHAnsi"/>
-          <w:color w:val="000000"/>
-          <w:lang w:eastAsia="zh-CN"/>
-        </w:rPr>
-        <w:t>.</w:t>
+        <w:t>The above is the snapshot with the updated table view as we have derived a binary target field from field 14 (num).</w:t>
       </w:r>
     </w:p>
     <w:p>
@@ -1561,7 +1392,7 @@
           <w:lang w:eastAsia="zh-CN"/>
         </w:rPr>
         <w:drawing>
-          <wp:inline distT="0" distB="0" distL="0" distR="0">
+          <wp:inline distT="0" distB="0" distL="0" distR="0" wp14:anchorId="0152D342" wp14:editId="617F2B0B">
             <wp:extent cx="4667764" cy="4009292"/>
             <wp:effectExtent l="0" t="0" r="0" b="0"/>
             <wp:docPr id="8" name="Picture 8"/>
@@ -1644,7 +1475,7 @@
           <w:lang w:eastAsia="zh-CN"/>
         </w:rPr>
         <w:drawing>
-          <wp:inline distT="0" distB="0" distL="0" distR="0">
+          <wp:inline distT="0" distB="0" distL="0" distR="0" wp14:anchorId="66A33B4F" wp14:editId="1F2723BD">
             <wp:extent cx="5943331" cy="3261946"/>
             <wp:effectExtent l="0" t="0" r="635" b="0"/>
             <wp:docPr id="9" name="Picture 9"/>
@@ -1783,11 +1614,12 @@
       <w:r>
         <w:rPr>
           <w:rFonts w:asciiTheme="majorHAnsi" w:eastAsiaTheme="minorEastAsia" w:hAnsiTheme="majorHAnsi" w:cstheme="majorHAnsi"/>
+          <w:noProof/>
           <w:color w:val="000000"/>
           <w:lang w:eastAsia="zh-CN"/>
         </w:rPr>
         <w:drawing>
-          <wp:inline distT="0" distB="0" distL="0" distR="0">
+          <wp:inline distT="0" distB="0" distL="0" distR="0" wp14:anchorId="3B92BB90" wp14:editId="07325C1B">
             <wp:extent cx="5943600" cy="3390900"/>
             <wp:effectExtent l="0" t="0" r="0" b="0"/>
             <wp:docPr id="17" name="Picture 17"/>
@@ -1868,7 +1700,7 @@
           <w:lang w:eastAsia="zh-CN"/>
         </w:rPr>
         <w:drawing>
-          <wp:inline distT="0" distB="0" distL="0" distR="0">
+          <wp:inline distT="0" distB="0" distL="0" distR="0" wp14:anchorId="320434A7" wp14:editId="6664B106">
             <wp:extent cx="5943411" cy="3534508"/>
             <wp:effectExtent l="0" t="0" r="635" b="8890"/>
             <wp:docPr id="10" name="Picture 10"/>
@@ -2059,7 +1891,7 @@
           <w:lang w:eastAsia="zh-CN"/>
         </w:rPr>
         <w:drawing>
-          <wp:inline distT="0" distB="0" distL="0" distR="0">
+          <wp:inline distT="0" distB="0" distL="0" distR="0" wp14:anchorId="3FE82286" wp14:editId="4781455F">
             <wp:extent cx="5943600" cy="3733800"/>
             <wp:effectExtent l="0" t="0" r="0" b="0"/>
             <wp:docPr id="19" name="Picture 19"/>
@@ -2168,7 +2000,7 @@
           <w:lang w:eastAsia="zh-CN"/>
         </w:rPr>
         <w:drawing>
-          <wp:inline distT="0" distB="0" distL="0" distR="0">
+          <wp:inline distT="0" distB="0" distL="0" distR="0" wp14:anchorId="454F2D6C" wp14:editId="098E4EE5">
             <wp:extent cx="5941144" cy="3015762"/>
             <wp:effectExtent l="0" t="0" r="2540" b="0"/>
             <wp:docPr id="12" name="Picture 12"/>
@@ -2268,7 +2100,7 @@
         </w:rPr>
         <w:lastRenderedPageBreak/>
         <w:drawing>
-          <wp:inline distT="0" distB="0" distL="0" distR="0">
+          <wp:inline distT="0" distB="0" distL="0" distR="0" wp14:anchorId="337565AF" wp14:editId="39CAB0C8">
             <wp:extent cx="5943600" cy="3495675"/>
             <wp:effectExtent l="0" t="0" r="0" b="9525"/>
             <wp:docPr id="22" name="Picture 22"/>
@@ -2387,7 +2219,7 @@
           <w:lang w:eastAsia="zh-CN"/>
         </w:rPr>
         <w:drawing>
-          <wp:inline distT="0" distB="0" distL="0" distR="0">
+          <wp:inline distT="0" distB="0" distL="0" distR="0" wp14:anchorId="2FECCA10" wp14:editId="2A10A6C0">
             <wp:extent cx="5943600" cy="3790950"/>
             <wp:effectExtent l="0" t="0" r="0" b="0"/>
             <wp:docPr id="1" name="Picture 1"/>
@@ -2514,7 +2346,7 @@
         </w:rPr>
         <w:lastRenderedPageBreak/>
         <w:drawing>
-          <wp:inline distT="0" distB="0" distL="0" distR="0">
+          <wp:inline distT="0" distB="0" distL="0" distR="0" wp14:anchorId="5BD9CC8B" wp14:editId="4D88E48F">
             <wp:extent cx="5943600" cy="4038600"/>
             <wp:effectExtent l="0" t="0" r="0" b="0"/>
             <wp:docPr id="24" name="Picture 24"/>
@@ -2578,7 +2410,7 @@
           <w:lang w:eastAsia="zh-CN"/>
         </w:rPr>
         <w:drawing>
-          <wp:inline distT="0" distB="0" distL="0" distR="0">
+          <wp:inline distT="0" distB="0" distL="0" distR="0" wp14:anchorId="17B529A7" wp14:editId="1C0BAE22">
             <wp:extent cx="5943600" cy="3596054"/>
             <wp:effectExtent l="0" t="0" r="0" b="4445"/>
             <wp:docPr id="25" name="Picture 25"/>
@@ -2662,7 +2494,7 @@
         </w:rPr>
         <w:lastRenderedPageBreak/>
         <w:drawing>
-          <wp:inline distT="0" distB="0" distL="0" distR="0">
+          <wp:inline distT="0" distB="0" distL="0" distR="0" wp14:anchorId="07240640" wp14:editId="0C108C10">
             <wp:extent cx="5943600" cy="2501900"/>
             <wp:effectExtent l="0" t="0" r="0" b="0"/>
             <wp:docPr id="13" name="Picture 13"/>
@@ -2850,7 +2682,7 @@
           <w:lang w:eastAsia="zh-CN"/>
         </w:rPr>
         <w:drawing>
-          <wp:inline distT="0" distB="0" distL="0" distR="0">
+          <wp:inline distT="0" distB="0" distL="0" distR="0" wp14:anchorId="71D9E7E0" wp14:editId="4FA160B4">
             <wp:extent cx="3718560" cy="4378569"/>
             <wp:effectExtent l="0" t="0" r="0" b="3175"/>
             <wp:docPr id="14" name="Picture 14"/>
@@ -3036,7 +2868,7 @@
           <w:lang w:eastAsia="zh-CN"/>
         </w:rPr>
         <w:drawing>
-          <wp:inline distT="0" distB="0" distL="0" distR="0">
+          <wp:inline distT="0" distB="0" distL="0" distR="0" wp14:anchorId="7D07BB9E" wp14:editId="2CB5A19F">
             <wp:extent cx="4724989" cy="3947746"/>
             <wp:effectExtent l="0" t="0" r="0" b="0"/>
             <wp:docPr id="16" name="Picture 16"/>
@@ -3524,8 +3356,6 @@
         </w:rPr>
         <w:t>11.3% of the diagnosed were non smoker or who smokes 0 cigarette a day.</w:t>
       </w:r>
-      <w:bookmarkStart w:id="0" w:name="_GoBack"/>
-      <w:bookmarkEnd w:id="0"/>
     </w:p>
     <w:p>
       <w:pPr>
@@ -3741,7 +3571,7 @@
           <w:lang w:eastAsia="zh-CN"/>
         </w:rPr>
         <w:drawing>
-          <wp:inline distT="0" distB="0" distL="0" distR="0">
+          <wp:inline distT="0" distB="0" distL="0" distR="0" wp14:anchorId="4F06291A" wp14:editId="3A63AA34">
             <wp:extent cx="5943600" cy="3028315"/>
             <wp:effectExtent l="0" t="0" r="0" b="635"/>
             <wp:docPr id="20" name="Picture 20"/>
@@ -3796,7 +3626,7 @@
 </file>
 
 <file path=word/endnotes.xml><?xml version="1.0" encoding="utf-8"?>
-<w:endnotes xmlns:wpc="http://schemas.microsoft.com/office/word/2010/wordprocessingCanvas" xmlns:cx="http://schemas.microsoft.com/office/drawing/2014/chartex" xmlns:cx1="http://schemas.microsoft.com/office/drawing/2015/9/8/chartex" xmlns:cx2="http://schemas.microsoft.com/office/drawing/2015/10/21/chartex" xmlns:cx3="http://schemas.microsoft.com/office/drawing/2016/5/9/chartex" xmlns:cx4="http://schemas.microsoft.com/office/drawing/2016/5/10/chartex" xmlns:cx5="http://schemas.microsoft.com/office/drawing/2016/5/11/chartex" xmlns:cx6="http://schemas.microsoft.com/office/drawing/2016/5/12/chartex" xmlns:cx7="http://schemas.microsoft.com/office/drawing/2016/5/13/chartex" xmlns:cx8="http://schemas.microsoft.com/office/drawing/2016/5/14/chartex" xmlns:mc="http://schemas.openxmlformats.org/markup-compatibility/2006" xmlns:aink="http://schemas.microsoft.com/office/drawing/2016/ink" xmlns:am3d="http://schemas.microsoft.com/office/drawing/2017/model3d" xmlns:o="urn:schemas-microsoft-com:office:office" xmlns:r="http://schemas.openxmlformats.org/officeDocument/2006/relationships" xmlns:m="http://schemas.openxmlformats.org/officeDocument/2006/math" xmlns:v="urn:schemas-microsoft-com:vml" xmlns:wp14="http://schemas.microsoft.com/office/word/2010/wordprocessingDrawing" xmlns:wp="http://schemas.openxmlformats.org/drawingml/2006/wordprocessingDrawing" xmlns:w10="urn:schemas-microsoft-com:office:word" xmlns:w="http://schemas.openxmlformats.org/wordprocessingml/2006/main" xmlns:w14="http://schemas.microsoft.com/office/word/2010/wordml" xmlns:w15="http://schemas.microsoft.com/office/word/2012/wordml" xmlns:w16cid="http://schemas.microsoft.com/office/word/2016/wordml/cid" xmlns:w16se="http://schemas.microsoft.com/office/word/2015/wordml/symex" xmlns:wpg="http://schemas.microsoft.com/office/word/2010/wordprocessingGroup" xmlns:wpi="http://schemas.microsoft.com/office/word/2010/wordprocessingInk" xmlns:wne="http://schemas.microsoft.com/office/word/2006/wordml" xmlns:wps="http://schemas.microsoft.com/office/word/2010/wordprocessingShape" mc:Ignorable="w14 w15 w16se w16cid wp14">
+<w:endnotes xmlns:wpc="http://schemas.microsoft.com/office/word/2010/wordprocessingCanvas" xmlns:cx="http://schemas.microsoft.com/office/drawing/2014/chartex" xmlns:cx1="http://schemas.microsoft.com/office/drawing/2015/9/8/chartex" xmlns:cx2="http://schemas.microsoft.com/office/drawing/2015/10/21/chartex" xmlns:cx3="http://schemas.microsoft.com/office/drawing/2016/5/9/chartex" xmlns:cx4="http://schemas.microsoft.com/office/drawing/2016/5/10/chartex" xmlns:cx5="http://schemas.microsoft.com/office/drawing/2016/5/11/chartex" xmlns:cx6="http://schemas.microsoft.com/office/drawing/2016/5/12/chartex" xmlns:cx7="http://schemas.microsoft.com/office/drawing/2016/5/13/chartex" xmlns:cx8="http://schemas.microsoft.com/office/drawing/2016/5/14/chartex" xmlns:mc="http://schemas.openxmlformats.org/markup-compatibility/2006" xmlns:aink="http://schemas.microsoft.com/office/drawing/2016/ink" xmlns:am3d="http://schemas.microsoft.com/office/drawing/2017/model3d" xmlns:o="urn:schemas-microsoft-com:office:office" xmlns:r="http://schemas.openxmlformats.org/officeDocument/2006/relationships" xmlns:m="http://schemas.openxmlformats.org/officeDocument/2006/math" xmlns:v="urn:schemas-microsoft-com:vml" xmlns:wp14="http://schemas.microsoft.com/office/word/2010/wordprocessingDrawing" xmlns:wp="http://schemas.openxmlformats.org/drawingml/2006/wordprocessingDrawing" xmlns:w10="urn:schemas-microsoft-com:office:word" xmlns:w="http://schemas.openxmlformats.org/wordprocessingml/2006/main" xmlns:w14="http://schemas.microsoft.com/office/word/2010/wordml" xmlns:w15="http://schemas.microsoft.com/office/word/2012/wordml" xmlns:w16cex="http://schemas.microsoft.com/office/word/2018/wordml/cex" xmlns:w16cid="http://schemas.microsoft.com/office/word/2016/wordml/cid" xmlns:w16="http://schemas.microsoft.com/office/word/2018/wordml" xmlns:w16se="http://schemas.microsoft.com/office/word/2015/wordml/symex" xmlns:wpg="http://schemas.microsoft.com/office/word/2010/wordprocessingGroup" xmlns:wpi="http://schemas.microsoft.com/office/word/2010/wordprocessingInk" xmlns:wne="http://schemas.microsoft.com/office/word/2006/wordml" xmlns:wps="http://schemas.microsoft.com/office/word/2010/wordprocessingShape" mc:Ignorable="w14 w15 w16se w16cid w16 w16cex wp14">
   <w:endnote w:type="separator" w:id="-1">
     <w:p>
       <w:pPr>
@@ -3821,7 +3651,7 @@
 </file>
 
 <file path=word/footer1.xml><?xml version="1.0" encoding="utf-8"?>
-<w:ftr xmlns:wpc="http://schemas.microsoft.com/office/word/2010/wordprocessingCanvas" xmlns:cx="http://schemas.microsoft.com/office/drawing/2014/chartex" xmlns:cx1="http://schemas.microsoft.com/office/drawing/2015/9/8/chartex" xmlns:cx2="http://schemas.microsoft.com/office/drawing/2015/10/21/chartex" xmlns:cx3="http://schemas.microsoft.com/office/drawing/2016/5/9/chartex" xmlns:cx4="http://schemas.microsoft.com/office/drawing/2016/5/10/chartex" xmlns:cx5="http://schemas.microsoft.com/office/drawing/2016/5/11/chartex" xmlns:cx6="http://schemas.microsoft.com/office/drawing/2016/5/12/chartex" xmlns:cx7="http://schemas.microsoft.com/office/drawing/2016/5/13/chartex" xmlns:cx8="http://schemas.microsoft.com/office/drawing/2016/5/14/chartex" xmlns:mc="http://schemas.openxmlformats.org/markup-compatibility/2006" xmlns:aink="http://schemas.microsoft.com/office/drawing/2016/ink" xmlns:am3d="http://schemas.microsoft.com/office/drawing/2017/model3d" xmlns:o="urn:schemas-microsoft-com:office:office" xmlns:r="http://schemas.openxmlformats.org/officeDocument/2006/relationships" xmlns:m="http://schemas.openxmlformats.org/officeDocument/2006/math" xmlns:v="urn:schemas-microsoft-com:vml" xmlns:wp14="http://schemas.microsoft.com/office/word/2010/wordprocessingDrawing" xmlns:wp="http://schemas.openxmlformats.org/drawingml/2006/wordprocessingDrawing" xmlns:w10="urn:schemas-microsoft-com:office:word" xmlns:w="http://schemas.openxmlformats.org/wordprocessingml/2006/main" xmlns:w14="http://schemas.microsoft.com/office/word/2010/wordml" xmlns:w15="http://schemas.microsoft.com/office/word/2012/wordml" xmlns:w16cid="http://schemas.microsoft.com/office/word/2016/wordml/cid" xmlns:w16se="http://schemas.microsoft.com/office/word/2015/wordml/symex" xmlns:wpg="http://schemas.microsoft.com/office/word/2010/wordprocessingGroup" xmlns:wpi="http://schemas.microsoft.com/office/word/2010/wordprocessingInk" xmlns:wne="http://schemas.microsoft.com/office/word/2006/wordml" xmlns:wps="http://schemas.microsoft.com/office/word/2010/wordprocessingShape" mc:Ignorable="w14 w15 w16se w16cid wp14">
+<w:ftr xmlns:wpc="http://schemas.microsoft.com/office/word/2010/wordprocessingCanvas" xmlns:cx="http://schemas.microsoft.com/office/drawing/2014/chartex" xmlns:cx1="http://schemas.microsoft.com/office/drawing/2015/9/8/chartex" xmlns:cx2="http://schemas.microsoft.com/office/drawing/2015/10/21/chartex" xmlns:cx3="http://schemas.microsoft.com/office/drawing/2016/5/9/chartex" xmlns:cx4="http://schemas.microsoft.com/office/drawing/2016/5/10/chartex" xmlns:cx5="http://schemas.microsoft.com/office/drawing/2016/5/11/chartex" xmlns:cx6="http://schemas.microsoft.com/office/drawing/2016/5/12/chartex" xmlns:cx7="http://schemas.microsoft.com/office/drawing/2016/5/13/chartex" xmlns:cx8="http://schemas.microsoft.com/office/drawing/2016/5/14/chartex" xmlns:mc="http://schemas.openxmlformats.org/markup-compatibility/2006" xmlns:aink="http://schemas.microsoft.com/office/drawing/2016/ink" xmlns:am3d="http://schemas.microsoft.com/office/drawing/2017/model3d" xmlns:o="urn:schemas-microsoft-com:office:office" xmlns:r="http://schemas.openxmlformats.org/officeDocument/2006/relationships" xmlns:m="http://schemas.openxmlformats.org/officeDocument/2006/math" xmlns:v="urn:schemas-microsoft-com:vml" xmlns:wp14="http://schemas.microsoft.com/office/word/2010/wordprocessingDrawing" xmlns:wp="http://schemas.openxmlformats.org/drawingml/2006/wordprocessingDrawing" xmlns:w10="urn:schemas-microsoft-com:office:word" xmlns:w="http://schemas.openxmlformats.org/wordprocessingml/2006/main" xmlns:w14="http://schemas.microsoft.com/office/word/2010/wordml" xmlns:w15="http://schemas.microsoft.com/office/word/2012/wordml" xmlns:w16cex="http://schemas.microsoft.com/office/word/2018/wordml/cex" xmlns:w16cid="http://schemas.microsoft.com/office/word/2016/wordml/cid" xmlns:w16="http://schemas.microsoft.com/office/word/2018/wordml" xmlns:w16se="http://schemas.microsoft.com/office/word/2015/wordml/symex" xmlns:wpg="http://schemas.microsoft.com/office/word/2010/wordprocessingGroup" xmlns:wpi="http://schemas.microsoft.com/office/word/2010/wordprocessingInk" xmlns:wne="http://schemas.microsoft.com/office/word/2006/wordml" xmlns:wps="http://schemas.microsoft.com/office/word/2010/wordprocessingShape" mc:Ignorable="w14 w15 w16se w16cid w16 w16cex wp14">
   <w:p>
     <w:pPr>
       <w:pStyle w:val="Footer"/>
@@ -3839,7 +3669,7 @@
 </file>
 
 <file path=word/footnotes.xml><?xml version="1.0" encoding="utf-8"?>
-<w:footnotes xmlns:wpc="http://schemas.microsoft.com/office/word/2010/wordprocessingCanvas" xmlns:cx="http://schemas.microsoft.com/office/drawing/2014/chartex" xmlns:cx1="http://schemas.microsoft.com/office/drawing/2015/9/8/chartex" xmlns:cx2="http://schemas.microsoft.com/office/drawing/2015/10/21/chartex" xmlns:cx3="http://schemas.microsoft.com/office/drawing/2016/5/9/chartex" xmlns:cx4="http://schemas.microsoft.com/office/drawing/2016/5/10/chartex" xmlns:cx5="http://schemas.microsoft.com/office/drawing/2016/5/11/chartex" xmlns:cx6="http://schemas.microsoft.com/office/drawing/2016/5/12/chartex" xmlns:cx7="http://schemas.microsoft.com/office/drawing/2016/5/13/chartex" xmlns:cx8="http://schemas.microsoft.com/office/drawing/2016/5/14/chartex" xmlns:mc="http://schemas.openxmlformats.org/markup-compatibility/2006" xmlns:aink="http://schemas.microsoft.com/office/drawing/2016/ink" xmlns:am3d="http://schemas.microsoft.com/office/drawing/2017/model3d" xmlns:o="urn:schemas-microsoft-com:office:office" xmlns:r="http://schemas.openxmlformats.org/officeDocument/2006/relationships" xmlns:m="http://schemas.openxmlformats.org/officeDocument/2006/math" xmlns:v="urn:schemas-microsoft-com:vml" xmlns:wp14="http://schemas.microsoft.com/office/word/2010/wordprocessingDrawing" xmlns:wp="http://schemas.openxmlformats.org/drawingml/2006/wordprocessingDrawing" xmlns:w10="urn:schemas-microsoft-com:office:word" xmlns:w="http://schemas.openxmlformats.org/wordprocessingml/2006/main" xmlns:w14="http://schemas.microsoft.com/office/word/2010/wordml" xmlns:w15="http://schemas.microsoft.com/office/word/2012/wordml" xmlns:w16cid="http://schemas.microsoft.com/office/word/2016/wordml/cid" xmlns:w16se="http://schemas.microsoft.com/office/word/2015/wordml/symex" xmlns:wpg="http://schemas.microsoft.com/office/word/2010/wordprocessingGroup" xmlns:wpi="http://schemas.microsoft.com/office/word/2010/wordprocessingInk" xmlns:wne="http://schemas.microsoft.com/office/word/2006/wordml" xmlns:wps="http://schemas.microsoft.com/office/word/2010/wordprocessingShape" mc:Ignorable="w14 w15 w16se w16cid wp14">
+<w:footnotes xmlns:wpc="http://schemas.microsoft.com/office/word/2010/wordprocessingCanvas" xmlns:cx="http://schemas.microsoft.com/office/drawing/2014/chartex" xmlns:cx1="http://schemas.microsoft.com/office/drawing/2015/9/8/chartex" xmlns:cx2="http://schemas.microsoft.com/office/drawing/2015/10/21/chartex" xmlns:cx3="http://schemas.microsoft.com/office/drawing/2016/5/9/chartex" xmlns:cx4="http://schemas.microsoft.com/office/drawing/2016/5/10/chartex" xmlns:cx5="http://schemas.microsoft.com/office/drawing/2016/5/11/chartex" xmlns:cx6="http://schemas.microsoft.com/office/drawing/2016/5/12/chartex" xmlns:cx7="http://schemas.microsoft.com/office/drawing/2016/5/13/chartex" xmlns:cx8="http://schemas.microsoft.com/office/drawing/2016/5/14/chartex" xmlns:mc="http://schemas.openxmlformats.org/markup-compatibility/2006" xmlns:aink="http://schemas.microsoft.com/office/drawing/2016/ink" xmlns:am3d="http://schemas.microsoft.com/office/drawing/2017/model3d" xmlns:o="urn:schemas-microsoft-com:office:office" xmlns:r="http://schemas.openxmlformats.org/officeDocument/2006/relationships" xmlns:m="http://schemas.openxmlformats.org/officeDocument/2006/math" xmlns:v="urn:schemas-microsoft-com:vml" xmlns:wp14="http://schemas.microsoft.com/office/word/2010/wordprocessingDrawing" xmlns:wp="http://schemas.openxmlformats.org/drawingml/2006/wordprocessingDrawing" xmlns:w10="urn:schemas-microsoft-com:office:word" xmlns:w="http://schemas.openxmlformats.org/wordprocessingml/2006/main" xmlns:w14="http://schemas.microsoft.com/office/word/2010/wordml" xmlns:w15="http://schemas.microsoft.com/office/word/2012/wordml" xmlns:w16cex="http://schemas.microsoft.com/office/word/2018/wordml/cex" xmlns:w16cid="http://schemas.microsoft.com/office/word/2016/wordml/cid" xmlns:w16="http://schemas.microsoft.com/office/word/2018/wordml" xmlns:w16se="http://schemas.microsoft.com/office/word/2015/wordml/symex" xmlns:wpg="http://schemas.microsoft.com/office/word/2010/wordprocessingGroup" xmlns:wpi="http://schemas.microsoft.com/office/word/2010/wordprocessingInk" xmlns:wne="http://schemas.microsoft.com/office/word/2006/wordml" xmlns:wps="http://schemas.microsoft.com/office/word/2010/wordprocessingShape" mc:Ignorable="w14 w15 w16se w16cid w16 w16cex wp14">
   <w:footnote w:type="separator" w:id="-1">
     <w:p>
       <w:pPr>
@@ -3864,7 +3694,7 @@
 </file>
 
 <file path=word/header1.xml><?xml version="1.0" encoding="utf-8"?>
-<w:hdr xmlns:wpc="http://schemas.microsoft.com/office/word/2010/wordprocessingCanvas" xmlns:cx="http://schemas.microsoft.com/office/drawing/2014/chartex" xmlns:cx1="http://schemas.microsoft.com/office/drawing/2015/9/8/chartex" xmlns:cx2="http://schemas.microsoft.com/office/drawing/2015/10/21/chartex" xmlns:cx3="http://schemas.microsoft.com/office/drawing/2016/5/9/chartex" xmlns:cx4="http://schemas.microsoft.com/office/drawing/2016/5/10/chartex" xmlns:cx5="http://schemas.microsoft.com/office/drawing/2016/5/11/chartex" xmlns:cx6="http://schemas.microsoft.com/office/drawing/2016/5/12/chartex" xmlns:cx7="http://schemas.microsoft.com/office/drawing/2016/5/13/chartex" xmlns:cx8="http://schemas.microsoft.com/office/drawing/2016/5/14/chartex" xmlns:mc="http://schemas.openxmlformats.org/markup-compatibility/2006" xmlns:aink="http://schemas.microsoft.com/office/drawing/2016/ink" xmlns:am3d="http://schemas.microsoft.com/office/drawing/2017/model3d" xmlns:o="urn:schemas-microsoft-com:office:office" xmlns:r="http://schemas.openxmlformats.org/officeDocument/2006/relationships" xmlns:m="http://schemas.openxmlformats.org/officeDocument/2006/math" xmlns:v="urn:schemas-microsoft-com:vml" xmlns:wp14="http://schemas.microsoft.com/office/word/2010/wordprocessingDrawing" xmlns:wp="http://schemas.openxmlformats.org/drawingml/2006/wordprocessingDrawing" xmlns:w10="urn:schemas-microsoft-com:office:word" xmlns:w="http://schemas.openxmlformats.org/wordprocessingml/2006/main" xmlns:w14="http://schemas.microsoft.com/office/word/2010/wordml" xmlns:w15="http://schemas.microsoft.com/office/word/2012/wordml" xmlns:w16cid="http://schemas.microsoft.com/office/word/2016/wordml/cid" xmlns:w16se="http://schemas.microsoft.com/office/word/2015/wordml/symex" xmlns:wpg="http://schemas.microsoft.com/office/word/2010/wordprocessingGroup" xmlns:wpi="http://schemas.microsoft.com/office/word/2010/wordprocessingInk" xmlns:wne="http://schemas.microsoft.com/office/word/2006/wordml" xmlns:wps="http://schemas.microsoft.com/office/word/2010/wordprocessingShape" mc:Ignorable="w14 w15 w16se w16cid wp14">
+<w:hdr xmlns:wpc="http://schemas.microsoft.com/office/word/2010/wordprocessingCanvas" xmlns:cx="http://schemas.microsoft.com/office/drawing/2014/chartex" xmlns:cx1="http://schemas.microsoft.com/office/drawing/2015/9/8/chartex" xmlns:cx2="http://schemas.microsoft.com/office/drawing/2015/10/21/chartex" xmlns:cx3="http://schemas.microsoft.com/office/drawing/2016/5/9/chartex" xmlns:cx4="http://schemas.microsoft.com/office/drawing/2016/5/10/chartex" xmlns:cx5="http://schemas.microsoft.com/office/drawing/2016/5/11/chartex" xmlns:cx6="http://schemas.microsoft.com/office/drawing/2016/5/12/chartex" xmlns:cx7="http://schemas.microsoft.com/office/drawing/2016/5/13/chartex" xmlns:cx8="http://schemas.microsoft.com/office/drawing/2016/5/14/chartex" xmlns:mc="http://schemas.openxmlformats.org/markup-compatibility/2006" xmlns:aink="http://schemas.microsoft.com/office/drawing/2016/ink" xmlns:am3d="http://schemas.microsoft.com/office/drawing/2017/model3d" xmlns:o="urn:schemas-microsoft-com:office:office" xmlns:r="http://schemas.openxmlformats.org/officeDocument/2006/relationships" xmlns:m="http://schemas.openxmlformats.org/officeDocument/2006/math" xmlns:v="urn:schemas-microsoft-com:vml" xmlns:wp14="http://schemas.microsoft.com/office/word/2010/wordprocessingDrawing" xmlns:wp="http://schemas.openxmlformats.org/drawingml/2006/wordprocessingDrawing" xmlns:w10="urn:schemas-microsoft-com:office:word" xmlns:w="http://schemas.openxmlformats.org/wordprocessingml/2006/main" xmlns:w14="http://schemas.microsoft.com/office/word/2010/wordml" xmlns:w15="http://schemas.microsoft.com/office/word/2012/wordml" xmlns:w16cex="http://schemas.microsoft.com/office/word/2018/wordml/cex" xmlns:w16cid="http://schemas.microsoft.com/office/word/2016/wordml/cid" xmlns:w16="http://schemas.microsoft.com/office/word/2018/wordml" xmlns:w16se="http://schemas.microsoft.com/office/word/2015/wordml/symex" xmlns:wpg="http://schemas.microsoft.com/office/word/2010/wordprocessingGroup" xmlns:wpi="http://schemas.microsoft.com/office/word/2010/wordprocessingInk" xmlns:wne="http://schemas.microsoft.com/office/word/2006/wordml" xmlns:wps="http://schemas.microsoft.com/office/word/2010/wordprocessingShape" mc:Ignorable="w14 w15 w16se w16cid w16 w16cex wp14">
   <w:p>
     <w:pPr>
       <w:pStyle w:val="Header"/>
@@ -3923,7 +3753,7 @@
 </file>
 
 <file path=word/numbering.xml><?xml version="1.0" encoding="utf-8"?>
-<w:numbering xmlns:wpc="http://schemas.microsoft.com/office/word/2010/wordprocessingCanvas" xmlns:cx="http://schemas.microsoft.com/office/drawing/2014/chartex" xmlns:cx1="http://schemas.microsoft.com/office/drawing/2015/9/8/chartex" xmlns:cx2="http://schemas.microsoft.com/office/drawing/2015/10/21/chartex" xmlns:cx3="http://schemas.microsoft.com/office/drawing/2016/5/9/chartex" xmlns:cx4="http://schemas.microsoft.com/office/drawing/2016/5/10/chartex" xmlns:cx5="http://schemas.microsoft.com/office/drawing/2016/5/11/chartex" xmlns:cx6="http://schemas.microsoft.com/office/drawing/2016/5/12/chartex" xmlns:cx7="http://schemas.microsoft.com/office/drawing/2016/5/13/chartex" xmlns:cx8="http://schemas.microsoft.com/office/drawing/2016/5/14/chartex" xmlns:mc="http://schemas.openxmlformats.org/markup-compatibility/2006" xmlns:aink="http://schemas.microsoft.com/office/drawing/2016/ink" xmlns:am3d="http://schemas.microsoft.com/office/drawing/2017/model3d" xmlns:o="urn:schemas-microsoft-com:office:office" xmlns:r="http://schemas.openxmlformats.org/officeDocument/2006/relationships" xmlns:m="http://schemas.openxmlformats.org/officeDocument/2006/math" xmlns:v="urn:schemas-microsoft-com:vml" xmlns:wp14="http://schemas.microsoft.com/office/word/2010/wordprocessingDrawing" xmlns:wp="http://schemas.openxmlformats.org/drawingml/2006/wordprocessingDrawing" xmlns:w10="urn:schemas-microsoft-com:office:word" xmlns:w="http://schemas.openxmlformats.org/wordprocessingml/2006/main" xmlns:w14="http://schemas.microsoft.com/office/word/2010/wordml" xmlns:w15="http://schemas.microsoft.com/office/word/2012/wordml" xmlns:w16cid="http://schemas.microsoft.com/office/word/2016/wordml/cid" xmlns:w16se="http://schemas.microsoft.com/office/word/2015/wordml/symex" xmlns:wpg="http://schemas.microsoft.com/office/word/2010/wordprocessingGroup" xmlns:wpi="http://schemas.microsoft.com/office/word/2010/wordprocessingInk" xmlns:wne="http://schemas.microsoft.com/office/word/2006/wordml" xmlns:wps="http://schemas.microsoft.com/office/word/2010/wordprocessingShape" mc:Ignorable="w14 w15 w16se w16cid wp14">
+<w:numbering xmlns:wpc="http://schemas.microsoft.com/office/word/2010/wordprocessingCanvas" xmlns:cx="http://schemas.microsoft.com/office/drawing/2014/chartex" xmlns:cx1="http://schemas.microsoft.com/office/drawing/2015/9/8/chartex" xmlns:cx2="http://schemas.microsoft.com/office/drawing/2015/10/21/chartex" xmlns:cx3="http://schemas.microsoft.com/office/drawing/2016/5/9/chartex" xmlns:cx4="http://schemas.microsoft.com/office/drawing/2016/5/10/chartex" xmlns:cx5="http://schemas.microsoft.com/office/drawing/2016/5/11/chartex" xmlns:cx6="http://schemas.microsoft.com/office/drawing/2016/5/12/chartex" xmlns:cx7="http://schemas.microsoft.com/office/drawing/2016/5/13/chartex" xmlns:cx8="http://schemas.microsoft.com/office/drawing/2016/5/14/chartex" xmlns:mc="http://schemas.openxmlformats.org/markup-compatibility/2006" xmlns:aink="http://schemas.microsoft.com/office/drawing/2016/ink" xmlns:am3d="http://schemas.microsoft.com/office/drawing/2017/model3d" xmlns:o="urn:schemas-microsoft-com:office:office" xmlns:r="http://schemas.openxmlformats.org/officeDocument/2006/relationships" xmlns:m="http://schemas.openxmlformats.org/officeDocument/2006/math" xmlns:v="urn:schemas-microsoft-com:vml" xmlns:wp14="http://schemas.microsoft.com/office/word/2010/wordprocessingDrawing" xmlns:wp="http://schemas.openxmlformats.org/drawingml/2006/wordprocessingDrawing" xmlns:w10="urn:schemas-microsoft-com:office:word" xmlns:w="http://schemas.openxmlformats.org/wordprocessingml/2006/main" xmlns:w14="http://schemas.microsoft.com/office/word/2010/wordml" xmlns:w15="http://schemas.microsoft.com/office/word/2012/wordml" xmlns:w16cex="http://schemas.microsoft.com/office/word/2018/wordml/cex" xmlns:w16cid="http://schemas.microsoft.com/office/word/2016/wordml/cid" xmlns:w16="http://schemas.microsoft.com/office/word/2018/wordml" xmlns:w16se="http://schemas.microsoft.com/office/word/2015/wordml/symex" xmlns:wpg="http://schemas.microsoft.com/office/word/2010/wordprocessingGroup" xmlns:wpi="http://schemas.microsoft.com/office/word/2010/wordprocessingInk" xmlns:wne="http://schemas.microsoft.com/office/word/2006/wordml" xmlns:wps="http://schemas.microsoft.com/office/word/2010/wordprocessingShape" mc:Ignorable="w14 w15 w16se w16cid w16 w16cex wp14">
   <w:abstractNum w:abstractNumId="0" w15:restartNumberingAfterBreak="0">
     <w:nsid w:val="07895344"/>
     <w:multiLevelType w:val="hybridMultilevel"/>
@@ -4303,7 +4133,7 @@
 </file>
 
 <file path=word/styles.xml><?xml version="1.0" encoding="utf-8"?>
-<w:styles xmlns:mc="http://schemas.openxmlformats.org/markup-compatibility/2006" xmlns:r="http://schemas.openxmlformats.org/officeDocument/2006/relationships" xmlns:w="http://schemas.openxmlformats.org/wordprocessingml/2006/main" xmlns:w14="http://schemas.microsoft.com/office/word/2010/wordml" xmlns:w15="http://schemas.microsoft.com/office/word/2012/wordml" xmlns:w16cid="http://schemas.microsoft.com/office/word/2016/wordml/cid" xmlns:w16se="http://schemas.microsoft.com/office/word/2015/wordml/symex" mc:Ignorable="w14 w15 w16se w16cid">
+<w:styles xmlns:mc="http://schemas.openxmlformats.org/markup-compatibility/2006" xmlns:r="http://schemas.openxmlformats.org/officeDocument/2006/relationships" xmlns:w="http://schemas.openxmlformats.org/wordprocessingml/2006/main" xmlns:w14="http://schemas.microsoft.com/office/word/2010/wordml" xmlns:w15="http://schemas.microsoft.com/office/word/2012/wordml" xmlns:w16cex="http://schemas.microsoft.com/office/word/2018/wordml/cex" xmlns:w16cid="http://schemas.microsoft.com/office/word/2016/wordml/cid" xmlns:w16="http://schemas.microsoft.com/office/word/2018/wordml" xmlns:w16se="http://schemas.microsoft.com/office/word/2015/wordml/symex" mc:Ignorable="w14 w15 w16se w16cid w16 w16cex">
   <w:docDefaults>
     <w:rPrDefault>
       <w:rPr>
@@ -4319,7 +4149,7 @@
       </w:pPr>
     </w:pPrDefault>
   </w:docDefaults>
-  <w:latentStyles w:defLockedState="0" w:defUIPriority="99" w:defSemiHidden="0" w:defUnhideWhenUsed="0" w:defQFormat="0" w:count="375">
+  <w:latentStyles w:defLockedState="0" w:defUIPriority="99" w:defSemiHidden="0" w:defUnhideWhenUsed="0" w:defQFormat="0" w:count="376">
     <w:lsdException w:name="Normal" w:uiPriority="0" w:qFormat="1"/>
     <w:lsdException w:name="heading 1" w:uiPriority="9" w:qFormat="1"/>
     <w:lsdException w:name="heading 2" w:semiHidden="1" w:uiPriority="9" w:unhideWhenUsed="1" w:qFormat="1"/>
@@ -4425,7 +4255,6 @@
     <w:lsdException w:name="HTML Sample" w:semiHidden="1" w:unhideWhenUsed="1"/>
     <w:lsdException w:name="HTML Typewriter" w:semiHidden="1" w:unhideWhenUsed="1"/>
     <w:lsdException w:name="HTML Variable" w:semiHidden="1" w:unhideWhenUsed="1"/>
-    <w:lsdException w:name="Normal Table" w:semiHidden="1" w:unhideWhenUsed="1"/>
     <w:lsdException w:name="annotation subject" w:semiHidden="1" w:unhideWhenUsed="1"/>
     <w:lsdException w:name="No List" w:semiHidden="1" w:unhideWhenUsed="1"/>
     <w:lsdException w:name="Outline List 1" w:semiHidden="1" w:unhideWhenUsed="1"/>
@@ -4472,10 +4301,8 @@
     <w:lsdException w:name="Table Subtle 2" w:semiHidden="1" w:unhideWhenUsed="1"/>
     <w:lsdException w:name="Table Web 1" w:semiHidden="1" w:unhideWhenUsed="1"/>
     <w:lsdException w:name="Table Web 2" w:semiHidden="1" w:unhideWhenUsed="1"/>
-    <w:lsdException w:name="Table Web 3" w:semiHidden="1" w:unhideWhenUsed="1"/>
     <w:lsdException w:name="Balloon Text" w:semiHidden="1" w:unhideWhenUsed="1"/>
     <w:lsdException w:name="Table Grid" w:uiPriority="39"/>
-    <w:lsdException w:name="Table Theme" w:semiHidden="1" w:unhideWhenUsed="1"/>
     <w:lsdException w:name="Placeholder Text" w:semiHidden="1"/>
     <w:lsdException w:name="No Spacing" w:uiPriority="1" w:qFormat="1"/>
     <w:lsdException w:name="Light Shading" w:uiPriority="60"/>
@@ -4695,6 +4522,7 @@
     <w:lsdException w:name="Smart Hyperlink" w:semiHidden="1" w:unhideWhenUsed="1"/>
     <w:lsdException w:name="Hashtag" w:semiHidden="1" w:unhideWhenUsed="1"/>
     <w:lsdException w:name="Unresolved Mention" w:semiHidden="1" w:unhideWhenUsed="1"/>
+    <w:lsdException w:name="Smart Link" w:semiHidden="1" w:unhideWhenUsed="1"/>
   </w:latentStyles>
   <w:style w:type="paragraph" w:default="1" w:styleId="Normal">
     <w:name w:val="Normal"/>
@@ -4708,6 +4536,7 @@
   <w:style w:type="character" w:default="1" w:styleId="DefaultParagraphFont">
     <w:name w:val="Default Paragraph Font"/>
     <w:uiPriority w:val="1"/>
+    <w:semiHidden/>
     <w:unhideWhenUsed/>
   </w:style>
   <w:style w:type="table" w:default="1" w:styleId="TableNormal">

</xml_diff>